<commit_message>
front angular quiosque retirada da pasta node_modules da pasta alurapic e api
</commit_message>
<xml_diff>
--- a/front_angular_menu/alurapic/Informacoes.docx
+++ b/front_angular_menu/alurapic/Informacoes.docx
@@ -53,6 +53,21 @@
           <w:rFonts w:hint="default"/>
           <w:lang w:val="pt-BR"/>
         </w:rPr>
+        <w:t>Versão do Node: v8.11.2</w:t>
+      </w:r>
+    </w:p>
+    <w:p>
+      <w:pPr>
+        <w:rPr>
+          <w:rFonts w:hint="default"/>
+          <w:lang w:val="pt-BR"/>
+        </w:rPr>
+      </w:pPr>
+      <w:r>
+        <w:rPr>
+          <w:rFonts w:hint="default"/>
+          <w:lang w:val="pt-BR"/>
+        </w:rPr>
         <w:t>Feitosa executar( somente ) os 4 passos abaixo no respectivos diretórios:</w:t>
       </w:r>
     </w:p>
@@ -63,8 +78,6 @@
           <w:lang w:val="pt-BR"/>
         </w:rPr>
       </w:pPr>
-      <w:bookmarkStart w:id="0" w:name="_GoBack"/>
-      <w:bookmarkEnd w:id="0"/>
     </w:p>
     <w:p>
       <w:pPr>
@@ -103,22 +116,16 @@
           <w:bCs/>
           <w:lang w:val="pt-BR"/>
         </w:rPr>
-        <w:t>C:\workspace_angular\curso-angular\alurapic&gt;</w:t>
-      </w:r>
-      <w:r>
-        <w:rPr>
-          <w:rFonts w:hint="default"/>
-          <w:b/>
-          <w:bCs/>
-          <w:lang w:val="pt-BR"/>
-        </w:rPr>
-        <w:t>npm install</w:t>
-      </w:r>
-    </w:p>
-    <w:p>
-      <w:pPr>
-        <w:rPr>
-          <w:rFonts w:hint="default"/>
+        <w:t>C:\workspace_angular\curso-angular\alurapic&gt;npm install</w:t>
+      </w:r>
+    </w:p>
+    <w:p>
+      <w:pPr>
+        <w:ind w:firstLine="708" w:firstLineChars="0"/>
+        <w:rPr>
+          <w:rFonts w:hint="default"/>
+          <w:b/>
+          <w:bCs/>
           <w:lang w:val="pt-BR"/>
         </w:rPr>
       </w:pPr>
@@ -140,7 +147,7 @@
           <w:rFonts w:hint="default"/>
           <w:lang w:val="pt-BR"/>
         </w:rPr>
-        <w:t xml:space="preserve">Instalação dos pacotes necessários para o projeto </w:t>
+        <w:t>Instalação do bootstrap versão 4.1.1</w:t>
       </w:r>
     </w:p>
     <w:p>
@@ -150,32 +157,64 @@
           <w:rFonts w:hint="default"/>
           <w:b/>
           <w:bCs/>
-          <w:lang w:val="pt-BR"/>
-        </w:rPr>
-      </w:pPr>
-      <w:r>
-        <w:rPr>
-          <w:rFonts w:hint="default"/>
-          <w:b/>
-          <w:bCs/>
-        </w:rPr>
-        <w:t>C:\workspace_curso\curso-angular\api&gt;</w:t>
-      </w:r>
-      <w:r>
-        <w:rPr>
-          <w:rFonts w:hint="default"/>
-          <w:b/>
-          <w:bCs/>
-          <w:lang w:val="pt-BR"/>
-        </w:rPr>
-        <w:t>npm  install</w:t>
-      </w:r>
-    </w:p>
-    <w:p>
-      <w:pPr>
-        <w:rPr>
-          <w:rFonts w:hint="default"/>
-          <w:lang w:val="pt-BR"/>
+        </w:rPr>
+      </w:pPr>
+      <w:r>
+        <w:rPr>
+          <w:rFonts w:hint="default"/>
+          <w:b/>
+          <w:bCs/>
+        </w:rPr>
+        <w:t xml:space="preserve">C:\workspace_curso\curso-angular\alurapic&gt;npm install </w:t>
+      </w:r>
+      <w:r>
+        <w:rPr>
+          <w:rFonts w:hint="default"/>
+          <w:b/>
+          <w:bCs/>
+        </w:rPr>
+        <w:fldChar w:fldCharType="begin"/>
+      </w:r>
+      <w:r>
+        <w:rPr>
+          <w:rFonts w:hint="default"/>
+          <w:b/>
+          <w:bCs/>
+        </w:rPr>
+        <w:instrText xml:space="preserve"> HYPERLINK "mailto:bootstrap@4.1.1" </w:instrText>
+      </w:r>
+      <w:r>
+        <w:rPr>
+          <w:rFonts w:hint="default"/>
+          <w:b/>
+          <w:bCs/>
+        </w:rPr>
+        <w:fldChar w:fldCharType="separate"/>
+      </w:r>
+      <w:r>
+        <w:rPr>
+          <w:rFonts w:hint="default"/>
+          <w:b/>
+          <w:bCs/>
+        </w:rPr>
+        <w:t>bootstrap@4.1.1</w:t>
+      </w:r>
+      <w:r>
+        <w:rPr>
+          <w:rFonts w:hint="default"/>
+          <w:b/>
+          <w:bCs/>
+        </w:rPr>
+        <w:fldChar w:fldCharType="end"/>
+      </w:r>
+    </w:p>
+    <w:p>
+      <w:pPr>
+        <w:ind w:firstLine="708" w:firstLineChars="0"/>
+        <w:rPr>
+          <w:rFonts w:hint="default"/>
+          <w:b/>
+          <w:bCs/>
         </w:rPr>
       </w:pPr>
     </w:p>
@@ -196,7 +235,7 @@
           <w:rFonts w:hint="default"/>
           <w:lang w:val="pt-BR"/>
         </w:rPr>
-        <w:t>Instalação do bootstrap versão 4.1.1</w:t>
+        <w:t>Instalação da biblioteca de fontes e icones</w:t>
       </w:r>
     </w:p>
     <w:p>
@@ -206,71 +245,38 @@
           <w:rFonts w:hint="default"/>
           <w:b/>
           <w:bCs/>
-        </w:rPr>
-      </w:pPr>
-      <w:r>
-        <w:rPr>
-          <w:rFonts w:hint="default"/>
-          <w:b/>
-          <w:bCs/>
-        </w:rPr>
-        <w:t>C:\workspace_curso\curso-angular\alurapic&gt;</w:t>
-      </w:r>
-      <w:r>
-        <w:rPr>
-          <w:rFonts w:hint="default"/>
-          <w:b/>
-          <w:bCs/>
-        </w:rPr>
-        <w:t xml:space="preserve">npm install </w:t>
-      </w:r>
-      <w:r>
-        <w:rPr>
-          <w:rFonts w:hint="default"/>
-          <w:b/>
-          <w:bCs/>
-        </w:rPr>
-        <w:fldChar w:fldCharType="begin"/>
-      </w:r>
-      <w:r>
-        <w:rPr>
-          <w:rFonts w:hint="default"/>
-          <w:b/>
-          <w:bCs/>
-        </w:rPr>
-        <w:instrText xml:space="preserve"> HYPERLINK "mailto:bootstrap@4.1.1" </w:instrText>
-      </w:r>
-      <w:r>
-        <w:rPr>
-          <w:rFonts w:hint="default"/>
-          <w:b/>
-          <w:bCs/>
-        </w:rPr>
-        <w:fldChar w:fldCharType="separate"/>
-      </w:r>
-      <w:r>
-        <w:rPr>
-          <w:rFonts w:hint="default"/>
-          <w:b/>
-          <w:bCs/>
-        </w:rPr>
-        <w:t>bootstrap@4.1.1</w:t>
-      </w:r>
-      <w:r>
-        <w:rPr>
-          <w:rFonts w:hint="default"/>
-          <w:b/>
-          <w:bCs/>
-        </w:rPr>
-        <w:fldChar w:fldCharType="end"/>
-      </w:r>
-    </w:p>
-    <w:p>
-      <w:pPr>
-        <w:rPr>
-          <w:rFonts w:hint="default"/>
-        </w:rPr>
-      </w:pPr>
+          <w:lang w:val="pt-BR"/>
+        </w:rPr>
+      </w:pPr>
+      <w:r>
+        <w:rPr>
+          <w:rFonts w:hint="default"/>
+          <w:b/>
+          <w:bCs/>
+          <w:lang w:val="pt-BR"/>
+        </w:rPr>
+        <w:t>C:\workspace_curso\curso-angular\alurapic&gt;npm install font-awesome@4.7.0 -S</w:t>
+      </w:r>
+    </w:p>
+    <w:p>
+      <w:pPr>
+        <w:ind w:firstLine="708" w:firstLineChars="0"/>
+        <w:rPr>
+          <w:rFonts w:hint="default"/>
+          <w:b/>
+          <w:bCs/>
+        </w:rPr>
+      </w:pPr>
+    </w:p>
+    <w:p>
+      <w:pPr>
+        <w:rPr>
+          <w:rFonts w:hint="default"/>
+          <w:lang w:val="pt-BR"/>
+        </w:rPr>
+      </w:pPr>
+      <w:bookmarkStart w:id="0" w:name="_GoBack"/>
+      <w:bookmarkEnd w:id="0"/>
     </w:p>
     <w:p>
       <w:pPr>
@@ -289,7 +295,7 @@
           <w:rFonts w:hint="default"/>
           <w:lang w:val="pt-BR"/>
         </w:rPr>
-        <w:t>Instalação da biblioteca de fontes e icones</w:t>
+        <w:t xml:space="preserve">Instalação dos pacotes necessários para o projeto </w:t>
       </w:r>
     </w:p>
     <w:p>
@@ -307,43 +313,172 @@
           <w:rFonts w:hint="default"/>
           <w:b/>
           <w:bCs/>
-          <w:lang w:val="pt-BR"/>
-        </w:rPr>
-        <w:t>C:\workspace_curso\curso-angular\alurapic&gt;</w:t>
-      </w:r>
-      <w:r>
-        <w:rPr>
-          <w:rFonts w:hint="default"/>
-          <w:b/>
-          <w:bCs/>
-          <w:lang w:val="pt-BR"/>
-        </w:rPr>
-        <w:t>npm install font-awesome@4.7.0 -S</w:t>
-      </w:r>
-    </w:p>
-    <w:p>
-      <w:pPr>
-        <w:rPr>
-          <w:rFonts w:hint="default"/>
-        </w:rPr>
-      </w:pPr>
-    </w:p>
-    <w:p>
-      <w:pPr>
-        <w:rPr>
-          <w:rFonts w:hint="default"/>
-        </w:rPr>
-      </w:pPr>
-    </w:p>
-    <w:p>
-      <w:pPr>
-        <w:rPr>
-          <w:rFonts w:hint="default"/>
-        </w:rPr>
-      </w:pPr>
-    </w:p>
-    <w:p>
-      <w:pPr>
+        </w:rPr>
+        <w:t>C:\workspace_curso\curso-angular\api&gt;</w:t>
+      </w:r>
+      <w:r>
+        <w:rPr>
+          <w:rFonts w:hint="default"/>
+          <w:b/>
+          <w:bCs/>
+          <w:lang w:val="pt-BR"/>
+        </w:rPr>
+        <w:t>npm  install</w:t>
+      </w:r>
+    </w:p>
+    <w:p>
+      <w:pPr>
+        <w:rPr>
+          <w:rFonts w:hint="default"/>
+          <w:lang w:val="pt-BR"/>
+        </w:rPr>
+      </w:pPr>
+    </w:p>
+    <w:p>
+      <w:pPr>
+        <w:ind w:firstLine="708" w:firstLineChars="0"/>
+        <w:rPr>
+          <w:rFonts w:hint="default"/>
+          <w:b/>
+          <w:bCs/>
+          <w:lang w:val="pt-BR"/>
+        </w:rPr>
+      </w:pPr>
+    </w:p>
+    <w:p>
+      <w:pPr>
+        <w:ind w:firstLine="708" w:firstLineChars="0"/>
+        <w:rPr>
+          <w:rFonts w:hint="default"/>
+          <w:b/>
+          <w:bCs/>
+          <w:lang w:val="pt-BR"/>
+        </w:rPr>
+      </w:pPr>
+      <w:r>
+        <w:rPr>
+          <w:rFonts w:hint="default"/>
+          <w:b/>
+          <w:bCs/>
+          <w:lang w:val="pt-BR"/>
+        </w:rPr>
+        <w:t xml:space="preserve">URL da Home: </w:t>
+      </w:r>
+      <w:r>
+        <w:rPr>
+          <w:rFonts w:hint="default"/>
+          <w:b/>
+          <w:bCs/>
+          <w:lang w:val="pt-BR"/>
+        </w:rPr>
+        <w:fldChar w:fldCharType="begin"/>
+      </w:r>
+      <w:r>
+        <w:rPr>
+          <w:rFonts w:hint="default"/>
+          <w:b/>
+          <w:bCs/>
+          <w:lang w:val="pt-BR"/>
+        </w:rPr>
+        <w:instrText xml:space="preserve"> HYPERLINK "http://localhost:4200/#/home" </w:instrText>
+      </w:r>
+      <w:r>
+        <w:rPr>
+          <w:rFonts w:hint="default"/>
+          <w:b/>
+          <w:bCs/>
+          <w:lang w:val="pt-BR"/>
+        </w:rPr>
+        <w:fldChar w:fldCharType="separate"/>
+      </w:r>
+      <w:r>
+        <w:rPr>
+          <w:rStyle w:val="7"/>
+          <w:rFonts w:hint="default"/>
+          <w:b/>
+          <w:bCs/>
+          <w:lang w:val="pt-BR"/>
+        </w:rPr>
+        <w:t>http://localhost:4200/#/home</w:t>
+      </w:r>
+      <w:r>
+        <w:rPr>
+          <w:rFonts w:hint="default"/>
+          <w:b/>
+          <w:bCs/>
+          <w:lang w:val="pt-BR"/>
+        </w:rPr>
+        <w:fldChar w:fldCharType="end"/>
+      </w:r>
+    </w:p>
+    <w:p>
+      <w:pPr>
+        <w:ind w:firstLine="708" w:firstLineChars="0"/>
+        <w:rPr>
+          <w:rFonts w:hint="default"/>
+          <w:b/>
+          <w:bCs/>
+          <w:lang w:val="pt-BR"/>
+        </w:rPr>
+      </w:pPr>
+      <w:r>
+        <w:rPr>
+          <w:rFonts w:hint="default"/>
+          <w:b/>
+          <w:bCs/>
+          <w:lang w:val="pt-BR"/>
+        </w:rPr>
+        <w:t>User: flavio</w:t>
+      </w:r>
+    </w:p>
+    <w:p>
+      <w:pPr>
+        <w:ind w:firstLine="708" w:firstLineChars="0"/>
+        <w:rPr>
+          <w:rFonts w:hint="default"/>
+          <w:b/>
+          <w:bCs/>
+          <w:lang w:val="pt-BR"/>
+        </w:rPr>
+      </w:pPr>
+      <w:r>
+        <w:rPr>
+          <w:rFonts w:hint="default"/>
+          <w:b/>
+          <w:bCs/>
+          <w:lang w:val="pt-BR"/>
+        </w:rPr>
+        <w:t>Passw: 123</w:t>
+      </w:r>
+    </w:p>
+    <w:p>
+      <w:pPr>
+        <w:rPr>
+          <w:rFonts w:hint="default"/>
+        </w:rPr>
+      </w:pPr>
+    </w:p>
+    <w:p>
+      <w:pPr>
+        <w:rPr>
+          <w:rFonts w:hint="default"/>
+        </w:rPr>
+      </w:pPr>
+    </w:p>
+    <w:p>
+      <w:pPr>
+        <w:rPr>
+          <w:rFonts w:hint="default"/>
+        </w:rPr>
+      </w:pPr>
+    </w:p>
+    <w:p>
+      <w:pPr>
+        <w:numPr>
+          <w:ilvl w:val="0"/>
+          <w:numId w:val="1"/>
+        </w:numPr>
+        <w:ind w:left="425" w:leftChars="0" w:hanging="425" w:firstLineChars="0"/>
         <w:rPr>
           <w:rFonts w:hint="default"/>
           <w:b/>
@@ -389,12 +524,6 @@
       </w:r>
     </w:p>
     <w:p>
-      <w:pPr>
-        <w:rPr>
-          <w:rFonts w:hint="default"/>
-          <w:lang w:val="pt-BR"/>
-        </w:rPr>
-      </w:pPr>
       <w:r>
         <w:drawing>
           <wp:inline distT="0" distB="0" distL="114300" distR="114300">
@@ -439,15 +568,41 @@
         </w:drawing>
       </w:r>
     </w:p>
-    <w:p>
-      <w:pPr>
-        <w:rPr>
-          <w:rFonts w:hint="default"/>
-        </w:rPr>
-      </w:pPr>
-    </w:p>
-    <w:p>
-      <w:pPr>
+    <w:p/>
+    <w:p/>
+    <w:p/>
+    <w:p/>
+    <w:p/>
+    <w:p/>
+    <w:p/>
+    <w:p/>
+    <w:p/>
+    <w:p/>
+    <w:p/>
+    <w:p/>
+    <w:p/>
+    <w:p>
+      <w:pPr>
+        <w:rPr>
+          <w:rFonts w:hint="default"/>
+          <w:lang w:val="pt-BR"/>
+        </w:rPr>
+      </w:pPr>
+    </w:p>
+    <w:p>
+      <w:pPr>
+        <w:rPr>
+          <w:rFonts w:hint="default"/>
+        </w:rPr>
+      </w:pPr>
+    </w:p>
+    <w:p>
+      <w:pPr>
+        <w:numPr>
+          <w:ilvl w:val="0"/>
+          <w:numId w:val="1"/>
+        </w:numPr>
+        <w:ind w:left="425" w:leftChars="0" w:hanging="425" w:firstLineChars="0"/>
         <w:rPr>
           <w:rFonts w:hint="default"/>
           <w:lang w:val="pt-BR"/>

</xml_diff>